<commit_message>
TrackWrokout page writing done with graph.
</commit_message>
<xml_diff>
--- a/ProGYM_Project_Documentation.docx
+++ b/ProGYM_Project_Documentation.docx
@@ -440,6 +440,106 @@
         <w:br/>
       </w:r>
     </w:p>
+    <w:p>
+      <w:pPr>
+        <w:pStyle w:val="Heading1"/>
+      </w:pPr>
+      <w:proofErr w:type="spellStart"/>
+      <w:r>
+        <w:t>ChatBot</w:t>
+      </w:r>
+      <w:proofErr w:type="spellEnd"/>
+      <w:r>
+        <w:t xml:space="preserve"> Logic</w:t>
+      </w:r>
+    </w:p>
+    <w:p>
+      <w:pPr>
+        <w:pStyle w:val="ListParagraph"/>
+        <w:numPr>
+          <w:ilvl w:val="0"/>
+          <w:numId w:val="14"/>
+        </w:numPr>
+      </w:pPr>
+      <w:r>
+        <w:t>User sends a message → API POST /</w:t>
+      </w:r>
+      <w:proofErr w:type="spellStart"/>
+      <w:r>
+        <w:t>api</w:t>
+      </w:r>
+      <w:proofErr w:type="spellEnd"/>
+      <w:r>
+        <w:t>/</w:t>
+      </w:r>
+      <w:proofErr w:type="spellStart"/>
+      <w:r>
+        <w:t>gymbot</w:t>
+      </w:r>
+      <w:proofErr w:type="spellEnd"/>
+    </w:p>
+    <w:p>
+      <w:pPr>
+        <w:pStyle w:val="ListParagraph"/>
+        <w:numPr>
+          <w:ilvl w:val="0"/>
+          <w:numId w:val="14"/>
+        </w:numPr>
+      </w:pPr>
+      <w:r>
+        <w:t xml:space="preserve">Backend forwards it to </w:t>
+      </w:r>
+      <w:r>
+        <w:rPr>
+          <w:b/>
+          <w:bCs/>
+        </w:rPr>
+        <w:t>Google Gemini API</w:t>
+      </w:r>
+    </w:p>
+    <w:p>
+      <w:pPr>
+        <w:pStyle w:val="ListParagraph"/>
+        <w:numPr>
+          <w:ilvl w:val="0"/>
+          <w:numId w:val="14"/>
+        </w:numPr>
+      </w:pPr>
+      <w:r>
+        <w:t>Gemini returns a reply → rendered in chat</w:t>
+      </w:r>
+    </w:p>
+    <w:p>
+      <w:pPr>
+        <w:pStyle w:val="ListParagraph"/>
+        <w:numPr>
+          <w:ilvl w:val="0"/>
+          <w:numId w:val="14"/>
+        </w:numPr>
+      </w:pPr>
+      <w:r>
+        <w:t xml:space="preserve">API key stored </w:t>
+      </w:r>
+      <w:proofErr w:type="gramStart"/>
+      <w:r>
+        <w:t>in .env</w:t>
+      </w:r>
+      <w:proofErr w:type="gramEnd"/>
+      <w:r>
+        <w:t xml:space="preserve">, accessed via </w:t>
+      </w:r>
+      <w:proofErr w:type="spellStart"/>
+      <w:proofErr w:type="gramStart"/>
+      <w:r>
+        <w:t>process.env.GOOGLE</w:t>
+      </w:r>
+      <w:proofErr w:type="gramEnd"/>
+      <w:r>
+        <w:t>_API_KEY</w:t>
+      </w:r>
+      <w:proofErr w:type="spellEnd"/>
+    </w:p>
+    <w:p/>
     <w:sectPr>
       <w:pgSz w:w="12240" w:h="15840"/>
       <w:pgMar w:top="1440" w:right="1800" w:bottom="1440" w:left="1800" w:header="720" w:footer="720" w:gutter="0"/>
@@ -620,6 +720,568 @@
       </w:pPr>
       <w:rPr>
         <w:rFonts w:ascii="Symbol" w:hAnsi="Symbol" w:hint="default"/>
+      </w:rPr>
+    </w:lvl>
+  </w:abstractNum>
+  <w:abstractNum w:abstractNumId="9" w15:restartNumberingAfterBreak="0">
+    <w:nsid w:val="087073E0"/>
+    <w:multiLevelType w:val="hybridMultilevel"/>
+    <w:tmpl w:val="B27E1AE6"/>
+    <w:lvl w:ilvl="0" w:tplc="5DFE781E">
+      <w:numFmt w:val="bullet"/>
+      <w:lvlText w:val=""/>
+      <w:lvlJc w:val="left"/>
+      <w:pPr>
+        <w:ind w:left="720" w:hanging="360"/>
+      </w:pPr>
+      <w:rPr>
+        <w:rFonts w:ascii="Cambria" w:eastAsiaTheme="minorEastAsia" w:hAnsi="Cambria" w:cstheme="minorBidi" w:hint="default"/>
+      </w:rPr>
+    </w:lvl>
+    <w:lvl w:ilvl="1" w:tplc="04090003" w:tentative="1">
+      <w:start w:val="1"/>
+      <w:numFmt w:val="bullet"/>
+      <w:lvlText w:val="o"/>
+      <w:lvlJc w:val="left"/>
+      <w:pPr>
+        <w:ind w:left="1440" w:hanging="360"/>
+      </w:pPr>
+      <w:rPr>
+        <w:rFonts w:ascii="Courier New" w:hAnsi="Courier New" w:cs="Courier New" w:hint="default"/>
+      </w:rPr>
+    </w:lvl>
+    <w:lvl w:ilvl="2" w:tplc="04090005" w:tentative="1">
+      <w:start w:val="1"/>
+      <w:numFmt w:val="bullet"/>
+      <w:lvlText w:val=""/>
+      <w:lvlJc w:val="left"/>
+      <w:pPr>
+        <w:ind w:left="2160" w:hanging="360"/>
+      </w:pPr>
+      <w:rPr>
+        <w:rFonts w:ascii="Wingdings" w:hAnsi="Wingdings" w:hint="default"/>
+      </w:rPr>
+    </w:lvl>
+    <w:lvl w:ilvl="3" w:tplc="04090001" w:tentative="1">
+      <w:start w:val="1"/>
+      <w:numFmt w:val="bullet"/>
+      <w:lvlText w:val=""/>
+      <w:lvlJc w:val="left"/>
+      <w:pPr>
+        <w:ind w:left="2880" w:hanging="360"/>
+      </w:pPr>
+      <w:rPr>
+        <w:rFonts w:ascii="Symbol" w:hAnsi="Symbol" w:hint="default"/>
+      </w:rPr>
+    </w:lvl>
+    <w:lvl w:ilvl="4" w:tplc="04090003" w:tentative="1">
+      <w:start w:val="1"/>
+      <w:numFmt w:val="bullet"/>
+      <w:lvlText w:val="o"/>
+      <w:lvlJc w:val="left"/>
+      <w:pPr>
+        <w:ind w:left="3600" w:hanging="360"/>
+      </w:pPr>
+      <w:rPr>
+        <w:rFonts w:ascii="Courier New" w:hAnsi="Courier New" w:cs="Courier New" w:hint="default"/>
+      </w:rPr>
+    </w:lvl>
+    <w:lvl w:ilvl="5" w:tplc="04090005" w:tentative="1">
+      <w:start w:val="1"/>
+      <w:numFmt w:val="bullet"/>
+      <w:lvlText w:val=""/>
+      <w:lvlJc w:val="left"/>
+      <w:pPr>
+        <w:ind w:left="4320" w:hanging="360"/>
+      </w:pPr>
+      <w:rPr>
+        <w:rFonts w:ascii="Wingdings" w:hAnsi="Wingdings" w:hint="default"/>
+      </w:rPr>
+    </w:lvl>
+    <w:lvl w:ilvl="6" w:tplc="04090001" w:tentative="1">
+      <w:start w:val="1"/>
+      <w:numFmt w:val="bullet"/>
+      <w:lvlText w:val=""/>
+      <w:lvlJc w:val="left"/>
+      <w:pPr>
+        <w:ind w:left="5040" w:hanging="360"/>
+      </w:pPr>
+      <w:rPr>
+        <w:rFonts w:ascii="Symbol" w:hAnsi="Symbol" w:hint="default"/>
+      </w:rPr>
+    </w:lvl>
+    <w:lvl w:ilvl="7" w:tplc="04090003" w:tentative="1">
+      <w:start w:val="1"/>
+      <w:numFmt w:val="bullet"/>
+      <w:lvlText w:val="o"/>
+      <w:lvlJc w:val="left"/>
+      <w:pPr>
+        <w:ind w:left="5760" w:hanging="360"/>
+      </w:pPr>
+      <w:rPr>
+        <w:rFonts w:ascii="Courier New" w:hAnsi="Courier New" w:cs="Courier New" w:hint="default"/>
+      </w:rPr>
+    </w:lvl>
+    <w:lvl w:ilvl="8" w:tplc="04090005" w:tentative="1">
+      <w:start w:val="1"/>
+      <w:numFmt w:val="bullet"/>
+      <w:lvlText w:val=""/>
+      <w:lvlJc w:val="left"/>
+      <w:pPr>
+        <w:ind w:left="6480" w:hanging="360"/>
+      </w:pPr>
+      <w:rPr>
+        <w:rFonts w:ascii="Wingdings" w:hAnsi="Wingdings" w:hint="default"/>
+      </w:rPr>
+    </w:lvl>
+  </w:abstractNum>
+  <w:abstractNum w:abstractNumId="10" w15:restartNumberingAfterBreak="0">
+    <w:nsid w:val="0C92693F"/>
+    <w:multiLevelType w:val="hybridMultilevel"/>
+    <w:tmpl w:val="E8A0F5A8"/>
+    <w:lvl w:ilvl="0" w:tplc="5DFE781E">
+      <w:numFmt w:val="bullet"/>
+      <w:lvlText w:val=""/>
+      <w:lvlJc w:val="left"/>
+      <w:pPr>
+        <w:ind w:left="1080" w:hanging="360"/>
+      </w:pPr>
+      <w:rPr>
+        <w:rFonts w:ascii="Cambria" w:eastAsiaTheme="minorEastAsia" w:hAnsi="Cambria" w:cstheme="minorBidi" w:hint="default"/>
+      </w:rPr>
+    </w:lvl>
+    <w:lvl w:ilvl="1" w:tplc="04090003" w:tentative="1">
+      <w:start w:val="1"/>
+      <w:numFmt w:val="bullet"/>
+      <w:lvlText w:val="o"/>
+      <w:lvlJc w:val="left"/>
+      <w:pPr>
+        <w:ind w:left="1800" w:hanging="360"/>
+      </w:pPr>
+      <w:rPr>
+        <w:rFonts w:ascii="Courier New" w:hAnsi="Courier New" w:cs="Courier New" w:hint="default"/>
+      </w:rPr>
+    </w:lvl>
+    <w:lvl w:ilvl="2" w:tplc="04090005" w:tentative="1">
+      <w:start w:val="1"/>
+      <w:numFmt w:val="bullet"/>
+      <w:lvlText w:val=""/>
+      <w:lvlJc w:val="left"/>
+      <w:pPr>
+        <w:ind w:left="2520" w:hanging="360"/>
+      </w:pPr>
+      <w:rPr>
+        <w:rFonts w:ascii="Wingdings" w:hAnsi="Wingdings" w:hint="default"/>
+      </w:rPr>
+    </w:lvl>
+    <w:lvl w:ilvl="3" w:tplc="04090001" w:tentative="1">
+      <w:start w:val="1"/>
+      <w:numFmt w:val="bullet"/>
+      <w:lvlText w:val=""/>
+      <w:lvlJc w:val="left"/>
+      <w:pPr>
+        <w:ind w:left="3240" w:hanging="360"/>
+      </w:pPr>
+      <w:rPr>
+        <w:rFonts w:ascii="Symbol" w:hAnsi="Symbol" w:hint="default"/>
+      </w:rPr>
+    </w:lvl>
+    <w:lvl w:ilvl="4" w:tplc="04090003" w:tentative="1">
+      <w:start w:val="1"/>
+      <w:numFmt w:val="bullet"/>
+      <w:lvlText w:val="o"/>
+      <w:lvlJc w:val="left"/>
+      <w:pPr>
+        <w:ind w:left="3960" w:hanging="360"/>
+      </w:pPr>
+      <w:rPr>
+        <w:rFonts w:ascii="Courier New" w:hAnsi="Courier New" w:cs="Courier New" w:hint="default"/>
+      </w:rPr>
+    </w:lvl>
+    <w:lvl w:ilvl="5" w:tplc="04090005" w:tentative="1">
+      <w:start w:val="1"/>
+      <w:numFmt w:val="bullet"/>
+      <w:lvlText w:val=""/>
+      <w:lvlJc w:val="left"/>
+      <w:pPr>
+        <w:ind w:left="4680" w:hanging="360"/>
+      </w:pPr>
+      <w:rPr>
+        <w:rFonts w:ascii="Wingdings" w:hAnsi="Wingdings" w:hint="default"/>
+      </w:rPr>
+    </w:lvl>
+    <w:lvl w:ilvl="6" w:tplc="04090001" w:tentative="1">
+      <w:start w:val="1"/>
+      <w:numFmt w:val="bullet"/>
+      <w:lvlText w:val=""/>
+      <w:lvlJc w:val="left"/>
+      <w:pPr>
+        <w:ind w:left="5400" w:hanging="360"/>
+      </w:pPr>
+      <w:rPr>
+        <w:rFonts w:ascii="Symbol" w:hAnsi="Symbol" w:hint="default"/>
+      </w:rPr>
+    </w:lvl>
+    <w:lvl w:ilvl="7" w:tplc="04090003" w:tentative="1">
+      <w:start w:val="1"/>
+      <w:numFmt w:val="bullet"/>
+      <w:lvlText w:val="o"/>
+      <w:lvlJc w:val="left"/>
+      <w:pPr>
+        <w:ind w:left="6120" w:hanging="360"/>
+      </w:pPr>
+      <w:rPr>
+        <w:rFonts w:ascii="Courier New" w:hAnsi="Courier New" w:cs="Courier New" w:hint="default"/>
+      </w:rPr>
+    </w:lvl>
+    <w:lvl w:ilvl="8" w:tplc="04090005" w:tentative="1">
+      <w:start w:val="1"/>
+      <w:numFmt w:val="bullet"/>
+      <w:lvlText w:val=""/>
+      <w:lvlJc w:val="left"/>
+      <w:pPr>
+        <w:ind w:left="6840" w:hanging="360"/>
+      </w:pPr>
+      <w:rPr>
+        <w:rFonts w:ascii="Wingdings" w:hAnsi="Wingdings" w:hint="default"/>
+      </w:rPr>
+    </w:lvl>
+  </w:abstractNum>
+  <w:abstractNum w:abstractNumId="11" w15:restartNumberingAfterBreak="0">
+    <w:nsid w:val="0E687046"/>
+    <w:multiLevelType w:val="hybridMultilevel"/>
+    <w:tmpl w:val="191A7110"/>
+    <w:lvl w:ilvl="0" w:tplc="04090001">
+      <w:start w:val="1"/>
+      <w:numFmt w:val="bullet"/>
+      <w:lvlText w:val=""/>
+      <w:lvlJc w:val="left"/>
+      <w:pPr>
+        <w:ind w:left="720" w:hanging="360"/>
+      </w:pPr>
+      <w:rPr>
+        <w:rFonts w:ascii="Symbol" w:hAnsi="Symbol" w:hint="default"/>
+      </w:rPr>
+    </w:lvl>
+    <w:lvl w:ilvl="1" w:tplc="04090003" w:tentative="1">
+      <w:start w:val="1"/>
+      <w:numFmt w:val="bullet"/>
+      <w:lvlText w:val="o"/>
+      <w:lvlJc w:val="left"/>
+      <w:pPr>
+        <w:ind w:left="1440" w:hanging="360"/>
+      </w:pPr>
+      <w:rPr>
+        <w:rFonts w:ascii="Courier New" w:hAnsi="Courier New" w:cs="Courier New" w:hint="default"/>
+      </w:rPr>
+    </w:lvl>
+    <w:lvl w:ilvl="2" w:tplc="04090005" w:tentative="1">
+      <w:start w:val="1"/>
+      <w:numFmt w:val="bullet"/>
+      <w:lvlText w:val=""/>
+      <w:lvlJc w:val="left"/>
+      <w:pPr>
+        <w:ind w:left="2160" w:hanging="360"/>
+      </w:pPr>
+      <w:rPr>
+        <w:rFonts w:ascii="Wingdings" w:hAnsi="Wingdings" w:hint="default"/>
+      </w:rPr>
+    </w:lvl>
+    <w:lvl w:ilvl="3" w:tplc="04090001" w:tentative="1">
+      <w:start w:val="1"/>
+      <w:numFmt w:val="bullet"/>
+      <w:lvlText w:val=""/>
+      <w:lvlJc w:val="left"/>
+      <w:pPr>
+        <w:ind w:left="2880" w:hanging="360"/>
+      </w:pPr>
+      <w:rPr>
+        <w:rFonts w:ascii="Symbol" w:hAnsi="Symbol" w:hint="default"/>
+      </w:rPr>
+    </w:lvl>
+    <w:lvl w:ilvl="4" w:tplc="04090003" w:tentative="1">
+      <w:start w:val="1"/>
+      <w:numFmt w:val="bullet"/>
+      <w:lvlText w:val="o"/>
+      <w:lvlJc w:val="left"/>
+      <w:pPr>
+        <w:ind w:left="3600" w:hanging="360"/>
+      </w:pPr>
+      <w:rPr>
+        <w:rFonts w:ascii="Courier New" w:hAnsi="Courier New" w:cs="Courier New" w:hint="default"/>
+      </w:rPr>
+    </w:lvl>
+    <w:lvl w:ilvl="5" w:tplc="04090005" w:tentative="1">
+      <w:start w:val="1"/>
+      <w:numFmt w:val="bullet"/>
+      <w:lvlText w:val=""/>
+      <w:lvlJc w:val="left"/>
+      <w:pPr>
+        <w:ind w:left="4320" w:hanging="360"/>
+      </w:pPr>
+      <w:rPr>
+        <w:rFonts w:ascii="Wingdings" w:hAnsi="Wingdings" w:hint="default"/>
+      </w:rPr>
+    </w:lvl>
+    <w:lvl w:ilvl="6" w:tplc="04090001" w:tentative="1">
+      <w:start w:val="1"/>
+      <w:numFmt w:val="bullet"/>
+      <w:lvlText w:val=""/>
+      <w:lvlJc w:val="left"/>
+      <w:pPr>
+        <w:ind w:left="5040" w:hanging="360"/>
+      </w:pPr>
+      <w:rPr>
+        <w:rFonts w:ascii="Symbol" w:hAnsi="Symbol" w:hint="default"/>
+      </w:rPr>
+    </w:lvl>
+    <w:lvl w:ilvl="7" w:tplc="04090003" w:tentative="1">
+      <w:start w:val="1"/>
+      <w:numFmt w:val="bullet"/>
+      <w:lvlText w:val="o"/>
+      <w:lvlJc w:val="left"/>
+      <w:pPr>
+        <w:ind w:left="5760" w:hanging="360"/>
+      </w:pPr>
+      <w:rPr>
+        <w:rFonts w:ascii="Courier New" w:hAnsi="Courier New" w:cs="Courier New" w:hint="default"/>
+      </w:rPr>
+    </w:lvl>
+    <w:lvl w:ilvl="8" w:tplc="04090005" w:tentative="1">
+      <w:start w:val="1"/>
+      <w:numFmt w:val="bullet"/>
+      <w:lvlText w:val=""/>
+      <w:lvlJc w:val="left"/>
+      <w:pPr>
+        <w:ind w:left="6480" w:hanging="360"/>
+      </w:pPr>
+      <w:rPr>
+        <w:rFonts w:ascii="Wingdings" w:hAnsi="Wingdings" w:hint="default"/>
+      </w:rPr>
+    </w:lvl>
+  </w:abstractNum>
+  <w:abstractNum w:abstractNumId="12" w15:restartNumberingAfterBreak="0">
+    <w:nsid w:val="43264612"/>
+    <w:multiLevelType w:val="hybridMultilevel"/>
+    <w:tmpl w:val="BC4C4A98"/>
+    <w:lvl w:ilvl="0" w:tplc="5DFE781E">
+      <w:numFmt w:val="bullet"/>
+      <w:lvlText w:val=""/>
+      <w:lvlJc w:val="left"/>
+      <w:pPr>
+        <w:ind w:left="1080" w:hanging="360"/>
+      </w:pPr>
+      <w:rPr>
+        <w:rFonts w:ascii="Cambria" w:eastAsiaTheme="minorEastAsia" w:hAnsi="Cambria" w:cstheme="minorBidi" w:hint="default"/>
+      </w:rPr>
+    </w:lvl>
+    <w:lvl w:ilvl="1" w:tplc="04090003" w:tentative="1">
+      <w:start w:val="1"/>
+      <w:numFmt w:val="bullet"/>
+      <w:lvlText w:val="o"/>
+      <w:lvlJc w:val="left"/>
+      <w:pPr>
+        <w:ind w:left="1800" w:hanging="360"/>
+      </w:pPr>
+      <w:rPr>
+        <w:rFonts w:ascii="Courier New" w:hAnsi="Courier New" w:cs="Courier New" w:hint="default"/>
+      </w:rPr>
+    </w:lvl>
+    <w:lvl w:ilvl="2" w:tplc="04090005" w:tentative="1">
+      <w:start w:val="1"/>
+      <w:numFmt w:val="bullet"/>
+      <w:lvlText w:val=""/>
+      <w:lvlJc w:val="left"/>
+      <w:pPr>
+        <w:ind w:left="2520" w:hanging="360"/>
+      </w:pPr>
+      <w:rPr>
+        <w:rFonts w:ascii="Wingdings" w:hAnsi="Wingdings" w:hint="default"/>
+      </w:rPr>
+    </w:lvl>
+    <w:lvl w:ilvl="3" w:tplc="04090001" w:tentative="1">
+      <w:start w:val="1"/>
+      <w:numFmt w:val="bullet"/>
+      <w:lvlText w:val=""/>
+      <w:lvlJc w:val="left"/>
+      <w:pPr>
+        <w:ind w:left="3240" w:hanging="360"/>
+      </w:pPr>
+      <w:rPr>
+        <w:rFonts w:ascii="Symbol" w:hAnsi="Symbol" w:hint="default"/>
+      </w:rPr>
+    </w:lvl>
+    <w:lvl w:ilvl="4" w:tplc="04090003" w:tentative="1">
+      <w:start w:val="1"/>
+      <w:numFmt w:val="bullet"/>
+      <w:lvlText w:val="o"/>
+      <w:lvlJc w:val="left"/>
+      <w:pPr>
+        <w:ind w:left="3960" w:hanging="360"/>
+      </w:pPr>
+      <w:rPr>
+        <w:rFonts w:ascii="Courier New" w:hAnsi="Courier New" w:cs="Courier New" w:hint="default"/>
+      </w:rPr>
+    </w:lvl>
+    <w:lvl w:ilvl="5" w:tplc="04090005" w:tentative="1">
+      <w:start w:val="1"/>
+      <w:numFmt w:val="bullet"/>
+      <w:lvlText w:val=""/>
+      <w:lvlJc w:val="left"/>
+      <w:pPr>
+        <w:ind w:left="4680" w:hanging="360"/>
+      </w:pPr>
+      <w:rPr>
+        <w:rFonts w:ascii="Wingdings" w:hAnsi="Wingdings" w:hint="default"/>
+      </w:rPr>
+    </w:lvl>
+    <w:lvl w:ilvl="6" w:tplc="04090001" w:tentative="1">
+      <w:start w:val="1"/>
+      <w:numFmt w:val="bullet"/>
+      <w:lvlText w:val=""/>
+      <w:lvlJc w:val="left"/>
+      <w:pPr>
+        <w:ind w:left="5400" w:hanging="360"/>
+      </w:pPr>
+      <w:rPr>
+        <w:rFonts w:ascii="Symbol" w:hAnsi="Symbol" w:hint="default"/>
+      </w:rPr>
+    </w:lvl>
+    <w:lvl w:ilvl="7" w:tplc="04090003" w:tentative="1">
+      <w:start w:val="1"/>
+      <w:numFmt w:val="bullet"/>
+      <w:lvlText w:val="o"/>
+      <w:lvlJc w:val="left"/>
+      <w:pPr>
+        <w:ind w:left="6120" w:hanging="360"/>
+      </w:pPr>
+      <w:rPr>
+        <w:rFonts w:ascii="Courier New" w:hAnsi="Courier New" w:cs="Courier New" w:hint="default"/>
+      </w:rPr>
+    </w:lvl>
+    <w:lvl w:ilvl="8" w:tplc="04090005" w:tentative="1">
+      <w:start w:val="1"/>
+      <w:numFmt w:val="bullet"/>
+      <w:lvlText w:val=""/>
+      <w:lvlJc w:val="left"/>
+      <w:pPr>
+        <w:ind w:left="6840" w:hanging="360"/>
+      </w:pPr>
+      <w:rPr>
+        <w:rFonts w:ascii="Wingdings" w:hAnsi="Wingdings" w:hint="default"/>
+      </w:rPr>
+    </w:lvl>
+  </w:abstractNum>
+  <w:abstractNum w:abstractNumId="13" w15:restartNumberingAfterBreak="0">
+    <w:nsid w:val="4CBC0EEE"/>
+    <w:multiLevelType w:val="hybridMultilevel"/>
+    <w:tmpl w:val="7C3C8564"/>
+    <w:lvl w:ilvl="0" w:tplc="04090001">
+      <w:start w:val="1"/>
+      <w:numFmt w:val="bullet"/>
+      <w:lvlText w:val=""/>
+      <w:lvlJc w:val="left"/>
+      <w:pPr>
+        <w:ind w:left="1080" w:hanging="360"/>
+      </w:pPr>
+      <w:rPr>
+        <w:rFonts w:ascii="Symbol" w:hAnsi="Symbol" w:hint="default"/>
+      </w:rPr>
+    </w:lvl>
+    <w:lvl w:ilvl="1" w:tplc="FFFFFFFF" w:tentative="1">
+      <w:start w:val="1"/>
+      <w:numFmt w:val="bullet"/>
+      <w:lvlText w:val="o"/>
+      <w:lvlJc w:val="left"/>
+      <w:pPr>
+        <w:ind w:left="1800" w:hanging="360"/>
+      </w:pPr>
+      <w:rPr>
+        <w:rFonts w:ascii="Courier New" w:hAnsi="Courier New" w:cs="Courier New" w:hint="default"/>
+      </w:rPr>
+    </w:lvl>
+    <w:lvl w:ilvl="2" w:tplc="FFFFFFFF" w:tentative="1">
+      <w:start w:val="1"/>
+      <w:numFmt w:val="bullet"/>
+      <w:lvlText w:val=""/>
+      <w:lvlJc w:val="left"/>
+      <w:pPr>
+        <w:ind w:left="2520" w:hanging="360"/>
+      </w:pPr>
+      <w:rPr>
+        <w:rFonts w:ascii="Wingdings" w:hAnsi="Wingdings" w:hint="default"/>
+      </w:rPr>
+    </w:lvl>
+    <w:lvl w:ilvl="3" w:tplc="FFFFFFFF" w:tentative="1">
+      <w:start w:val="1"/>
+      <w:numFmt w:val="bullet"/>
+      <w:lvlText w:val=""/>
+      <w:lvlJc w:val="left"/>
+      <w:pPr>
+        <w:ind w:left="3240" w:hanging="360"/>
+      </w:pPr>
+      <w:rPr>
+        <w:rFonts w:ascii="Symbol" w:hAnsi="Symbol" w:hint="default"/>
+      </w:rPr>
+    </w:lvl>
+    <w:lvl w:ilvl="4" w:tplc="FFFFFFFF" w:tentative="1">
+      <w:start w:val="1"/>
+      <w:numFmt w:val="bullet"/>
+      <w:lvlText w:val="o"/>
+      <w:lvlJc w:val="left"/>
+      <w:pPr>
+        <w:ind w:left="3960" w:hanging="360"/>
+      </w:pPr>
+      <w:rPr>
+        <w:rFonts w:ascii="Courier New" w:hAnsi="Courier New" w:cs="Courier New" w:hint="default"/>
+      </w:rPr>
+    </w:lvl>
+    <w:lvl w:ilvl="5" w:tplc="FFFFFFFF" w:tentative="1">
+      <w:start w:val="1"/>
+      <w:numFmt w:val="bullet"/>
+      <w:lvlText w:val=""/>
+      <w:lvlJc w:val="left"/>
+      <w:pPr>
+        <w:ind w:left="4680" w:hanging="360"/>
+      </w:pPr>
+      <w:rPr>
+        <w:rFonts w:ascii="Wingdings" w:hAnsi="Wingdings" w:hint="default"/>
+      </w:rPr>
+    </w:lvl>
+    <w:lvl w:ilvl="6" w:tplc="FFFFFFFF" w:tentative="1">
+      <w:start w:val="1"/>
+      <w:numFmt w:val="bullet"/>
+      <w:lvlText w:val=""/>
+      <w:lvlJc w:val="left"/>
+      <w:pPr>
+        <w:ind w:left="5400" w:hanging="360"/>
+      </w:pPr>
+      <w:rPr>
+        <w:rFonts w:ascii="Symbol" w:hAnsi="Symbol" w:hint="default"/>
+      </w:rPr>
+    </w:lvl>
+    <w:lvl w:ilvl="7" w:tplc="FFFFFFFF" w:tentative="1">
+      <w:start w:val="1"/>
+      <w:numFmt w:val="bullet"/>
+      <w:lvlText w:val="o"/>
+      <w:lvlJc w:val="left"/>
+      <w:pPr>
+        <w:ind w:left="6120" w:hanging="360"/>
+      </w:pPr>
+      <w:rPr>
+        <w:rFonts w:ascii="Courier New" w:hAnsi="Courier New" w:cs="Courier New" w:hint="default"/>
+      </w:rPr>
+    </w:lvl>
+    <w:lvl w:ilvl="8" w:tplc="FFFFFFFF" w:tentative="1">
+      <w:start w:val="1"/>
+      <w:numFmt w:val="bullet"/>
+      <w:lvlText w:val=""/>
+      <w:lvlJc w:val="left"/>
+      <w:pPr>
+        <w:ind w:left="6840" w:hanging="360"/>
+      </w:pPr>
+      <w:rPr>
+        <w:rFonts w:ascii="Wingdings" w:hAnsi="Wingdings" w:hint="default"/>
       </w:rPr>
     </w:lvl>
   </w:abstractNum>
@@ -649,6 +1311,21 @@
   </w:num>
   <w:num w:numId="9" w16cid:durableId="46953712">
     <w:abstractNumId w:val="0"/>
+  </w:num>
+  <w:num w:numId="10" w16cid:durableId="410272035">
+    <w:abstractNumId w:val="11"/>
+  </w:num>
+  <w:num w:numId="11" w16cid:durableId="1304584416">
+    <w:abstractNumId w:val="9"/>
+  </w:num>
+  <w:num w:numId="12" w16cid:durableId="679703908">
+    <w:abstractNumId w:val="12"/>
+  </w:num>
+  <w:num w:numId="13" w16cid:durableId="119878602">
+    <w:abstractNumId w:val="10"/>
+  </w:num>
+  <w:num w:numId="14" w16cid:durableId="105660454">
+    <w:abstractNumId w:val="13"/>
   </w:num>
 </w:numbering>
 </file>
@@ -1256,7 +1933,6 @@
   <w:style w:type="character" w:default="1" w:styleId="DefaultParagraphFont">
     <w:name w:val="Default Paragraph Font"/>
     <w:uiPriority w:val="1"/>
-    <w:semiHidden/>
     <w:unhideWhenUsed/>
   </w:style>
   <w:style w:type="table" w:default="1" w:styleId="TableNormal">

</xml_diff>

<commit_message>
progymdb.sql file added comments for better understanding.
</commit_message>
<xml_diff>
--- a/ProGYM_Project_Documentation.docx
+++ b/ProGYM_Project_Documentation.docx
@@ -3,543 +3,715 @@
 <w:document xmlns:wpc="http://schemas.microsoft.com/office/word/2010/wordprocessingCanvas" xmlns:cx="http://schemas.microsoft.com/office/drawing/2014/chartex" xmlns:cx1="http://schemas.microsoft.com/office/drawing/2015/9/8/chartex" xmlns:cx2="http://schemas.microsoft.com/office/drawing/2015/10/21/chartex" xmlns:cx3="http://schemas.microsoft.com/office/drawing/2016/5/9/chartex" xmlns:cx4="http://schemas.microsoft.com/office/drawing/2016/5/10/chartex" xmlns:cx5="http://schemas.microsoft.com/office/drawing/2016/5/11/chartex" xmlns:cx6="http://schemas.microsoft.com/office/drawing/2016/5/12/chartex" xmlns:cx7="http://schemas.microsoft.com/office/drawing/2016/5/13/chartex" xmlns:cx8="http://schemas.microsoft.com/office/drawing/2016/5/14/chartex" xmlns:mc="http://schemas.openxmlformats.org/markup-compatibility/2006" xmlns:aink="http://schemas.microsoft.com/office/drawing/2016/ink" xmlns:am3d="http://schemas.microsoft.com/office/drawing/2017/model3d" xmlns:o="urn:schemas-microsoft-com:office:office" xmlns:oel="http://schemas.microsoft.com/office/2019/extlst" xmlns:r="http://schemas.openxmlformats.org/officeDocument/2006/relationships" xmlns:m="http://schemas.openxmlformats.org/officeDocument/2006/math" xmlns:v="urn:schemas-microsoft-com:vml" xmlns:wp14="http://schemas.microsoft.com/office/word/2010/wordprocessingDrawing" xmlns:wp="http://schemas.openxmlformats.org/drawingml/2006/wordprocessingDrawing" xmlns:w10="urn:schemas-microsoft-com:office:word" xmlns:w="http://schemas.openxmlformats.org/wordprocessingml/2006/main" xmlns:w14="http://schemas.microsoft.com/office/word/2010/wordml" xmlns:w15="http://schemas.microsoft.com/office/word/2012/wordml" xmlns:w16cex="http://schemas.microsoft.com/office/word/2018/wordml/cex" xmlns:w16cid="http://schemas.microsoft.com/office/word/2016/wordml/cid" xmlns:w16="http://schemas.microsoft.com/office/word/2018/wordml" xmlns:w16du="http://schemas.microsoft.com/office/word/2023/wordml/word16du" xmlns:w16sdtdh="http://schemas.microsoft.com/office/word/2020/wordml/sdtdatahash" xmlns:w16sdtfl="http://schemas.microsoft.com/office/word/2024/wordml/sdtformatlock" xmlns:w16se="http://schemas.microsoft.com/office/word/2015/wordml/symex" xmlns:wpg="http://schemas.microsoft.com/office/word/2010/wordprocessingGroup" xmlns:wpi="http://schemas.microsoft.com/office/word/2010/wordprocessingInk" xmlns:wne="http://schemas.microsoft.com/office/word/2006/wordml" xmlns:wps="http://schemas.microsoft.com/office/word/2010/wordprocessingShape" mc:Ignorable="w14 w15 w16se w16cid w16 w16cex w16sdtdh w16sdtfl w16du wp14">
   <w:body>
     <w:p>
-      <w:pPr>
-        <w:pStyle w:val="Title"/>
-      </w:pPr>
-      <w:r>
-        <w:t>ProGYM Project Documentation</w:t>
-      </w:r>
-    </w:p>
-    <w:p>
-      <w:pPr>
-        <w:pStyle w:val="Heading1"/>
-      </w:pPr>
-      <w:r>
-        <w:t>📁 Project Folder Structure</w:t>
-      </w:r>
-    </w:p>
-    <w:p>
-      <w:r>
-        <w:br/>
-        <w:t>ProGYM/</w:t>
-      </w:r>
-      <w:r>
-        <w:br/>
-        <w:t>├── docker-compose.yml</w:t>
-      </w:r>
-      <w:r>
-        <w:br/>
-        <w:t>├── progym-frontend/</w:t>
-      </w:r>
-      <w:r>
-        <w:br/>
-        <w:t>│   ├── Dockerfile</w:t>
-      </w:r>
-      <w:r>
-        <w:br/>
-        <w:t>│   ├── package.json</w:t>
-      </w:r>
-      <w:r>
-        <w:br/>
-        <w:t>│   ├── public/</w:t>
-      </w:r>
-      <w:r>
-        <w:br/>
-        <w:t>│   ├── src/</w:t>
-      </w:r>
-      <w:r>
-        <w:br/>
-        <w:t>│   │   ├── App.js                  // Main app with routes and layout</w:t>
-      </w:r>
-      <w:r>
-        <w:br/>
-        <w:t>│   │   ├── index.js                // Entry point that wraps app in BrowserRouter and UserContext</w:t>
-      </w:r>
-      <w:r>
-        <w:br/>
-        <w:t>│   │   ├── context/</w:t>
-      </w:r>
-      <w:r>
-        <w:br/>
-        <w:t>│   │   │   └── UserContext.js      // Global context for login state</w:t>
-      </w:r>
-      <w:r>
-        <w:br/>
-        <w:t>│   │   ├── components/</w:t>
-      </w:r>
-      <w:r>
-        <w:br/>
-        <w:t>│   │   │   ├── Navbar.js           // Dynamic navbar based on user role</w:t>
-      </w:r>
-      <w:r>
-        <w:br/>
-        <w:t>│   │   │   └── Footer.js           // Basic footer</w:t>
-      </w:r>
-      <w:r>
-        <w:br/>
-        <w:t>│   │   ├── styles/</w:t>
-      </w:r>
-      <w:r>
-        <w:br/>
-        <w:t>│   │   │   ├── Home.js             // Inline JS styles for Home page</w:t>
-      </w:r>
-      <w:r>
-        <w:br/>
-        <w:t>│   │   │   └── Register.js         // Styles for Register page</w:t>
-      </w:r>
-      <w:r>
-        <w:br/>
-        <w:t>│   │   ├── pages/</w:t>
-      </w:r>
-      <w:r>
-        <w:br/>
-        <w:t>│   │   │   ├── Home.jsx            // Dynamic homepage with role-based sections</w:t>
-      </w:r>
-      <w:r>
-        <w:br/>
-        <w:t>│   │   │   ├── Login.jsx           // Login form, sets context + localStorage</w:t>
-      </w:r>
-      <w:r>
-        <w:br/>
-        <w:t>│   │   │   ├── Register.jsx        // Registration form, also logs in user</w:t>
-      </w:r>
-      <w:r>
-        <w:br/>
-        <w:t>│   │   │   ├── Profile.jsx         // Placeholder user profile page</w:t>
-      </w:r>
-      <w:r>
-        <w:br/>
-        <w:t>│   │   │   ├── Upgrade.jsx         // Premium upgrade trigger</w:t>
-      </w:r>
-      <w:r>
-        <w:br/>
-        <w:t>│   │   │   └── PremiumPage.jsx     // Page only premium users can access</w:t>
-      </w:r>
-      <w:r>
-        <w:br/>
-        <w:t>├── progym-backend/</w:t>
-      </w:r>
-      <w:r>
-        <w:br/>
-        <w:t>│   ├── Dockerfile</w:t>
-      </w:r>
-      <w:r>
-        <w:br/>
-        <w:t>│   ├── package.json</w:t>
-      </w:r>
-      <w:r>
-        <w:br/>
-        <w:t>│   ├── server.js                  // Main Express server entry</w:t>
-      </w:r>
-      <w:r>
-        <w:br/>
-        <w:t>│   ├── config/</w:t>
-      </w:r>
-      <w:r>
-        <w:br/>
-        <w:t>│   │   └── db.js                  // MySQL database connection logic</w:t>
-      </w:r>
-      <w:r>
-        <w:br/>
-        <w:t>│   ├── routes/</w:t>
-      </w:r>
-      <w:r>
-        <w:br/>
-        <w:t>│   │   └── auth.js                // Defines /register, /login, /upgrade routes</w:t>
-      </w:r>
-      <w:r>
-        <w:br/>
-        <w:t>│   └── controllers/</w:t>
-      </w:r>
-      <w:r>
-        <w:br/>
-        <w:t>│       └── authController.js      // Register/login/upgrade logic with MySQL</w:t>
-      </w:r>
-      <w:r>
-        <w:br/>
-        <w:t>├── db/</w:t>
-      </w:r>
-      <w:r>
-        <w:br/>
-      </w:r>
+      <w:r>
+        <w:t>-- File: progymdb.sql</w:t>
+      </w:r>
+    </w:p>
+    <w:p>
+      <w:r>
+        <w:t>-- Path: ./progymdb.sql</w:t>
+      </w:r>
+    </w:p>
+    <w:p/>
+    <w:p>
+      <w:r>
+        <w:t>-- ===========================</w:t>
+      </w:r>
+    </w:p>
+    <w:p>
+      <w:r>
+        <w:t>-- CREATE DATABASE</w:t>
+      </w:r>
+    </w:p>
+    <w:p>
+      <w:r>
+        <w:t>-- ===========================</w:t>
+      </w:r>
+    </w:p>
+    <w:p>
+      <w:r>
+        <w:t>-- Create the main database for the ProGym application if it doesn't already exist,</w:t>
+      </w:r>
+    </w:p>
+    <w:p>
+      <w:r>
+        <w:t>-- using UTF-8 character set for full Unicode support.</w:t>
+      </w:r>
+    </w:p>
+    <w:p>
+      <w:r>
+        <w:t>CREATE DATABASE IF NOT EXISTS progymdb</w:t>
+      </w:r>
+    </w:p>
+    <w:p>
+      <w:r>
+        <w:t xml:space="preserve">    CHARACTER SET utf8mb4</w:t>
+      </w:r>
+    </w:p>
+    <w:p>
+      <w:r>
+        <w:t xml:space="preserve">    COLLATE utf8mb4_unicode_ci;</w:t>
+      </w:r>
+    </w:p>
+    <w:p/>
+    <w:p>
+      <w:r>
+        <w:t>-- Switch the connection to the ProGym database for subsequent operations</w:t>
+      </w:r>
+    </w:p>
+    <w:p>
+      <w:r>
+        <w:t>USE progymdb;</w:t>
+      </w:r>
+    </w:p>
+    <w:p/>
+    <w:p>
+      <w:r>
+        <w:t>-- ===========================</w:t>
+      </w:r>
+    </w:p>
+    <w:p>
+      <w:r>
+        <w:t>-- USERS TABLE</w:t>
+      </w:r>
+    </w:p>
+    <w:p>
+      <w:r>
+        <w:t>-- ===========================</w:t>
+      </w:r>
+    </w:p>
+    <w:p>
+      <w:r>
+        <w:t>-- Stores each user's account details and profile information.</w:t>
+      </w:r>
+    </w:p>
+    <w:p>
+      <w:r>
+        <w:t>CREATE TABLE IF NOT EXISTS users (</w:t>
+      </w:r>
+    </w:p>
+    <w:p>
+      <w:r>
+        <w:t xml:space="preserve">    id INT AUTO_INCREMENT PRIMARY KEY,         -- Unique user identifier</w:t>
+      </w:r>
+    </w:p>
+    <w:p>
+      <w:r>
+        <w:t xml:space="preserve">    username VARCHAR(255) NOT NULL UNIQUE,    -- Login name, must be unique</w:t>
+      </w:r>
+    </w:p>
+    <w:p>
+      <w:r>
+        <w:t xml:space="preserve">    email VARCHAR(255) NOT NULL UNIQUE,       -- User email, must be unique</w:t>
+      </w:r>
+    </w:p>
+    <w:p>
+      <w:r>
+        <w:t xml:space="preserve">    password VARCHAR(255) NOT NULL,           -- Hashed password for authentication</w:t>
+      </w:r>
+    </w:p>
+    <w:p>
+      <w:r>
+        <w:t xml:space="preserve">    role ENUM('user', 'premium') NOT NULL DEFAULT 'user',  -- Access level</w:t>
+      </w:r>
+    </w:p>
+    <w:p>
+      <w:r>
+        <w:t xml:space="preserve">    height_cm INT,                            -- User height in centimeters</w:t>
+      </w:r>
+    </w:p>
+    <w:p>
       <w:r>
         <w:lastRenderedPageBreak/>
-        <w:t>│   └── progymdb.sql               // MySQL schema for users, workout_sessions</w:t>
-      </w:r>
-      <w:r>
-        <w:br/>
-      </w:r>
-    </w:p>
-    <w:p>
-      <w:pPr>
-        <w:pStyle w:val="Heading1"/>
-      </w:pPr>
-      <w:r>
-        <w:t>⚙️</w:t>
-      </w:r>
-      <w:r>
-        <w:t xml:space="preserve"> Tech Stack Used</w:t>
-      </w:r>
-    </w:p>
-    <w:p>
-      <w:r>
-        <w:t>Frontend: React.js</w:t>
-      </w:r>
-      <w:r>
-        <w:br/>
-        <w:t>State: React Context API</w:t>
-      </w:r>
-      <w:r>
-        <w:br/>
-        <w:t>Routing: React Router DOM</w:t>
-      </w:r>
-      <w:r>
-        <w:br/>
-        <w:t>HTTP Client: Axios</w:t>
-      </w:r>
-      <w:r>
-        <w:br/>
-        <w:t>Styling: CSS + JavaScript inline styles</w:t>
-      </w:r>
-      <w:r>
-        <w:br/>
-        <w:t>Backend: Node.js + Express</w:t>
-      </w:r>
-      <w:r>
-        <w:br/>
-        <w:t>Database: MySQL</w:t>
-      </w:r>
-      <w:r>
-        <w:br/>
-        <w:t>ORM/Driver: mysql2 (Promise-based)</w:t>
-      </w:r>
-      <w:r>
-        <w:br/>
-        <w:t>Auth Persistence: localStorage</w:t>
-      </w:r>
-      <w:r>
-        <w:br/>
-        <w:t>Dev Tools: Docker, Docker Compose</w:t>
-      </w:r>
-    </w:p>
-    <w:p>
-      <w:pPr>
-        <w:pStyle w:val="Heading1"/>
-      </w:pPr>
-      <w:r>
-        <w:t>📦 Important Libraries</w:t>
-      </w:r>
-    </w:p>
-    <w:p>
-      <w:r>
-        <w:t>react-router-dom – For routing and route protection</w:t>
-      </w:r>
-      <w:r>
-        <w:br/>
-        <w:t>axios – HTTP request handler</w:t>
-      </w:r>
-      <w:r>
-        <w:br/>
-        <w:t>bcryptjs – Password hashing</w:t>
-      </w:r>
-      <w:r>
-        <w:br/>
-        <w:t>mysql2 – MySQL database integration with Promises</w:t>
-      </w:r>
-      <w:r>
-        <w:br/>
-        <w:t>cors, express.json() – Middleware for CORS + body parsing</w:t>
-      </w:r>
-      <w:r>
-        <w:br/>
-        <w:t>dotenv – Loads environment variables</w:t>
-      </w:r>
-      <w:r>
-        <w:br/>
-        <w:t>nodemon – Auto-reload dev server</w:t>
-      </w:r>
-    </w:p>
-    <w:p>
-      <w:pPr>
-        <w:pStyle w:val="Heading1"/>
-      </w:pPr>
-      <w:r>
-        <w:t>🧠 Logic Overview</w:t>
-      </w:r>
-    </w:p>
-    <w:p>
-      <w:r>
-        <w:t>User Roles:</w:t>
-      </w:r>
-      <w:r>
-        <w:br/>
-        <w:t>- guest: not logged in</w:t>
-      </w:r>
-      <w:r>
-        <w:br/>
-        <w:t>- user: registered but not premium</w:t>
-      </w:r>
-      <w:r>
-        <w:br/>
-        <w:t>- premium: upgraded user</w:t>
-      </w:r>
-      <w:r>
-        <w:br/>
-      </w:r>
-      <w:r>
-        <w:br/>
-        <w:t>Login/Register: validates fields, stores hashed passwords, returns user object (with role)</w:t>
-      </w:r>
-      <w:r>
-        <w:br/>
-        <w:t>Upgrade: updates backend role, updates UI</w:t>
-      </w:r>
-      <w:r>
-        <w:br/>
-        <w:t>Role-based UI: Home and Navbar update based on user.role</w:t>
-      </w:r>
-    </w:p>
-    <w:p>
-      <w:pPr>
-        <w:pStyle w:val="Heading1"/>
-      </w:pPr>
-      <w:r>
-        <w:t>🚀 How to Start</w:t>
-      </w:r>
-    </w:p>
-    <w:p>
-      <w:r>
-        <w:t>1. Using Docker (recommended):</w:t>
-      </w:r>
-      <w:r>
-        <w:br/>
-        <w:t>docker-compose up --build</w:t>
-      </w:r>
-      <w:r>
-        <w:br/>
-      </w:r>
-      <w:r>
-        <w:br/>
-        <w:t>2. Manual Setup:</w:t>
-      </w:r>
-      <w:r>
-        <w:br/>
-      </w:r>
+        <w:t xml:space="preserve">    weight_kg INT,                            -- User weight in kilograms</w:t>
+      </w:r>
+    </w:p>
+    <w:p>
+      <w:r>
+        <w:t xml:space="preserve">    age INT,                                  -- User age in years</w:t>
+      </w:r>
+    </w:p>
+    <w:p>
+      <w:r>
+        <w:t xml:space="preserve">    gender ENUM('male', 'female', 'other'),   -- User gender</w:t>
+      </w:r>
+    </w:p>
+    <w:p>
+      <w:r>
+        <w:t xml:space="preserve">    goal ENUM('cutting', 'bulking', 'maintenance'),  -- Fitness goal</w:t>
+      </w:r>
+    </w:p>
+    <w:p>
+      <w:r>
+        <w:t xml:space="preserve">    created_at TIMESTAMP DEFAULT CURRENT_TIMESTAMP  -- Record creation timestamp</w:t>
+      </w:r>
+    </w:p>
+    <w:p>
+      <w:r>
+        <w:t>);</w:t>
+      </w:r>
+    </w:p>
+    <w:p/>
+    <w:p>
+      <w:r>
+        <w:t>-- ===========================</w:t>
+      </w:r>
+    </w:p>
+    <w:p>
+      <w:r>
+        <w:t>-- WORKOUTS TABLE</w:t>
+      </w:r>
+    </w:p>
+    <w:p>
+      <w:r>
+        <w:t>-- ===========================</w:t>
+      </w:r>
+    </w:p>
+    <w:p>
+      <w:r>
+        <w:t>-- Logs individual workout entries for progress tracking.</w:t>
+      </w:r>
+    </w:p>
+    <w:p>
+      <w:r>
+        <w:t>CREATE TABLE IF NOT EXISTS workouts (</w:t>
+      </w:r>
+    </w:p>
+    <w:p>
+      <w:r>
+        <w:t xml:space="preserve">    id INT AUTO_INCREMENT PRIMARY KEY,        -- Unique workout entry ID</w:t>
+      </w:r>
+    </w:p>
+    <w:p>
+      <w:r>
+        <w:t xml:space="preserve">    user_id INT NOT NULL,                    -- Which user performed the workout</w:t>
+      </w:r>
+    </w:p>
+    <w:p>
+      <w:r>
+        <w:t xml:space="preserve">    category VARCHAR(50) NOT NULL,           -- Workout category (e.g., chest, legs)</w:t>
+      </w:r>
+    </w:p>
+    <w:p>
+      <w:r>
+        <w:t xml:space="preserve">    exercise VARCHAR(100) NOT NULL,          -- Name of the exercise performed</w:t>
+      </w:r>
+    </w:p>
+    <w:p>
+      <w:r>
+        <w:t xml:space="preserve">    sets INT NOT NULL,                       -- Number of sets completed</w:t>
+      </w:r>
+    </w:p>
+    <w:p>
+      <w:r>
+        <w:t xml:space="preserve">    reps INT NOT NULL,                       -- Number of repetitions per set</w:t>
+      </w:r>
+    </w:p>
+    <w:p>
+      <w:r>
+        <w:t xml:space="preserve">    weight DECIMAL(5,2) NOT NULL,            -- Weight used, in kilograms</w:t>
+      </w:r>
+    </w:p>
+    <w:p>
+      <w:r>
+        <w:t xml:space="preserve">    date DATE NOT NULL,                      -- Date of the workout</w:t>
+      </w:r>
+    </w:p>
+    <w:p>
+      <w:r>
+        <w:t xml:space="preserve">    created_at TIMESTAMP DEFAULT CURRENT_TIMESTAMP,  -- Entry creation timestamp</w:t>
+      </w:r>
+    </w:p>
+    <w:p>
+      <w:r>
+        <w:t xml:space="preserve">    FOREIGN KEY (user_id) REFERENCES users(id) ON DELETE CASCADE  -- Link to users table</w:t>
+      </w:r>
+    </w:p>
+    <w:p>
+      <w:r>
+        <w:t>);</w:t>
+      </w:r>
+    </w:p>
+    <w:p/>
+    <w:p>
+      <w:r>
+        <w:t>-- ===========================</w:t>
+      </w:r>
+    </w:p>
+    <w:p>
       <w:r>
         <w:lastRenderedPageBreak/>
-        <w:t>- Backend:</w:t>
-      </w:r>
-      <w:r>
-        <w:br/>
-        <w:t xml:space="preserve">  cd progym-backend</w:t>
-      </w:r>
-      <w:r>
-        <w:br/>
-        <w:t xml:space="preserve">  npm install</w:t>
-      </w:r>
-      <w:r>
-        <w:br/>
-        <w:t xml:space="preserve">  node server.js</w:t>
-      </w:r>
-      <w:r>
-        <w:br/>
-      </w:r>
-      <w:r>
-        <w:br/>
-        <w:t>- Frontend:</w:t>
-      </w:r>
-      <w:r>
-        <w:br/>
-        <w:t xml:space="preserve">  cd progym-frontend</w:t>
-      </w:r>
-      <w:r>
-        <w:br/>
-        <w:t xml:space="preserve">  npm install</w:t>
-      </w:r>
-      <w:r>
-        <w:br/>
-        <w:t xml:space="preserve">  npm start</w:t>
-      </w:r>
-    </w:p>
-    <w:p>
-      <w:pPr>
-        <w:pStyle w:val="Heading1"/>
-      </w:pPr>
-      <w:r>
-        <w:t>✅ Feature Checklist</w:t>
-      </w:r>
-    </w:p>
-    <w:p>
-      <w:r>
-        <w:br/>
-        <w:t>Guest:</w:t>
-      </w:r>
-      <w:r>
-        <w:br/>
-        <w:t>- Register / Login</w:t>
-      </w:r>
-      <w:r>
-        <w:br/>
-        <w:t>- Read homepage</w:t>
-      </w:r>
-      <w:r>
-        <w:br/>
-        <w:t>- View testimonials</w:t>
-      </w:r>
-      <w:r>
-        <w:br/>
-        <w:t>- Browse features</w:t>
-      </w:r>
-      <w:r>
-        <w:br/>
-      </w:r>
-      <w:r>
-        <w:br/>
-        <w:t>Logged-in User:</w:t>
-      </w:r>
-      <w:r>
-        <w:br/>
-        <w:t>- Track workouts</w:t>
-      </w:r>
-      <w:r>
-        <w:br/>
-        <w:t>- Meal plans</w:t>
-      </w:r>
-      <w:r>
-        <w:br/>
-        <w:t>- Calorie tracking</w:t>
-      </w:r>
-      <w:r>
-        <w:br/>
-        <w:t>- Upgrade to premium</w:t>
-      </w:r>
-      <w:r>
-        <w:br/>
-      </w:r>
-      <w:r>
-        <w:br/>
-        <w:t>Premium User:</w:t>
-      </w:r>
-      <w:r>
-        <w:br/>
-        <w:t>- Progress charts</w:t>
-      </w:r>
-      <w:r>
-        <w:br/>
-        <w:t>- AI GymBot</w:t>
-      </w:r>
-      <w:r>
-        <w:br/>
-        <w:t>- Exclusive plans (bulking, cutting, etc.)</w:t>
-      </w:r>
-      <w:r>
-        <w:br/>
-        <w:t>- Premium dashboard</w:t>
-      </w:r>
-      <w:r>
-        <w:br/>
-      </w:r>
-    </w:p>
-    <w:p>
-      <w:pPr>
-        <w:pStyle w:val="Heading1"/>
-      </w:pPr>
-      <w:proofErr w:type="spellStart"/>
-      <w:r>
-        <w:t>ChatBot</w:t>
-      </w:r>
-      <w:proofErr w:type="spellEnd"/>
-      <w:r>
-        <w:t xml:space="preserve"> Logic</w:t>
-      </w:r>
-    </w:p>
-    <w:p>
-      <w:pPr>
-        <w:pStyle w:val="ListParagraph"/>
-        <w:numPr>
-          <w:ilvl w:val="0"/>
-          <w:numId w:val="14"/>
-        </w:numPr>
-      </w:pPr>
-      <w:r>
-        <w:t>User sends a message → API POST /</w:t>
-      </w:r>
-      <w:proofErr w:type="spellStart"/>
-      <w:r>
-        <w:t>api</w:t>
-      </w:r>
-      <w:proofErr w:type="spellEnd"/>
-      <w:r>
-        <w:t>/</w:t>
-      </w:r>
-      <w:proofErr w:type="spellStart"/>
-      <w:r>
-        <w:t>gymbot</w:t>
-      </w:r>
-      <w:proofErr w:type="spellEnd"/>
-    </w:p>
-    <w:p>
-      <w:pPr>
-        <w:pStyle w:val="ListParagraph"/>
-        <w:numPr>
-          <w:ilvl w:val="0"/>
-          <w:numId w:val="14"/>
-        </w:numPr>
-      </w:pPr>
-      <w:r>
-        <w:t xml:space="preserve">Backend forwards it to </w:t>
-      </w:r>
-      <w:r>
-        <w:rPr>
-          <w:b/>
-          <w:bCs/>
-        </w:rPr>
-        <w:t>Google Gemini API</w:t>
-      </w:r>
-    </w:p>
-    <w:p>
-      <w:pPr>
-        <w:pStyle w:val="ListParagraph"/>
-        <w:numPr>
-          <w:ilvl w:val="0"/>
-          <w:numId w:val="14"/>
-        </w:numPr>
-      </w:pPr>
-      <w:r>
-        <w:t>Gemini returns a reply → rendered in chat</w:t>
-      </w:r>
-    </w:p>
-    <w:p>
-      <w:pPr>
-        <w:pStyle w:val="ListParagraph"/>
-        <w:numPr>
-          <w:ilvl w:val="0"/>
-          <w:numId w:val="14"/>
-        </w:numPr>
-      </w:pPr>
-      <w:r>
-        <w:t xml:space="preserve">API key stored </w:t>
-      </w:r>
-      <w:proofErr w:type="gramStart"/>
-      <w:r>
-        <w:t>in .env</w:t>
-      </w:r>
-      <w:proofErr w:type="gramEnd"/>
-      <w:r>
-        <w:t xml:space="preserve">, accessed via </w:t>
-      </w:r>
-      <w:proofErr w:type="spellStart"/>
-      <w:proofErr w:type="gramStart"/>
-      <w:r>
-        <w:t>process.env.GOOGLE</w:t>
-      </w:r>
-      <w:proofErr w:type="gramEnd"/>
-      <w:r>
-        <w:t>_API_KEY</w:t>
-      </w:r>
-      <w:proofErr w:type="spellEnd"/>
+        <w:t>-- MEALS TABLE</w:t>
+      </w:r>
+    </w:p>
+    <w:p>
+      <w:r>
+        <w:t>-- ===========================</w:t>
+      </w:r>
+    </w:p>
+    <w:p>
+      <w:r>
+        <w:t>-- Records daily meals for calorie and macro nutrient tracking.</w:t>
+      </w:r>
+    </w:p>
+    <w:p>
+      <w:r>
+        <w:t>CREATE TABLE IF NOT EXISTS meals (</w:t>
+      </w:r>
+    </w:p>
+    <w:p>
+      <w:r>
+        <w:t xml:space="preserve">    id INT AUTO_INCREMENT PRIMARY KEY,        -- Unique meal entry ID</w:t>
+      </w:r>
+    </w:p>
+    <w:p>
+      <w:r>
+        <w:t xml:space="preserve">    user_id INT NOT NULL,                    -- Which user logged the meal</w:t>
+      </w:r>
+    </w:p>
+    <w:p>
+      <w:r>
+        <w:t xml:space="preserve">    date DATE NOT NULL,                      -- Date of the meal</w:t>
+      </w:r>
+    </w:p>
+    <w:p>
+      <w:r>
+        <w:t xml:space="preserve">    calories INT,                            -- Total calories consumed</w:t>
+      </w:r>
+    </w:p>
+    <w:p>
+      <w:r>
+        <w:t xml:space="preserve">    protein INT,                             -- Protein in grams</w:t>
+      </w:r>
+    </w:p>
+    <w:p>
+      <w:r>
+        <w:t xml:space="preserve">    carbs INT,                               -- Carbohydrates in grams</w:t>
+      </w:r>
+    </w:p>
+    <w:p>
+      <w:r>
+        <w:t xml:space="preserve">    fat INT,                                 -- Fat in grams</w:t>
+      </w:r>
+    </w:p>
+    <w:p>
+      <w:r>
+        <w:t xml:space="preserve">    meal_type ENUM('breakfast', 'lunch', 'dinner') DEFAULT 'lunch',  -- Meal category</w:t>
+      </w:r>
+    </w:p>
+    <w:p>
+      <w:r>
+        <w:t xml:space="preserve">    created_at TIMESTAMP DEFAULT CURRENT_TIMESTAMP,  -- Entry creation timestamp</w:t>
+      </w:r>
+    </w:p>
+    <w:p>
+      <w:r>
+        <w:t xml:space="preserve">    FOREIGN KEY (user_id) REFERENCES users(id) ON DELETE CASCADE  -- Link to users table</w:t>
+      </w:r>
+    </w:p>
+    <w:p>
+      <w:r>
+        <w:t>);</w:t>
+      </w:r>
     </w:p>
     <w:p/>
+    <w:p>
+      <w:r>
+        <w:t>-- ===========================</w:t>
+      </w:r>
+    </w:p>
+    <w:p>
+      <w:r>
+        <w:t>-- WATER INTAKE TABLE</w:t>
+      </w:r>
+    </w:p>
+    <w:p>
+      <w:r>
+        <w:t>-- ===========================</w:t>
+      </w:r>
+    </w:p>
+    <w:p>
+      <w:r>
+        <w:t>-- Tracks daily hydration levels by total water consumed.</w:t>
+      </w:r>
+    </w:p>
+    <w:p>
+      <w:r>
+        <w:t>CREATE TABLE IF NOT EXISTS water_intake (</w:t>
+      </w:r>
+    </w:p>
+    <w:p>
+      <w:r>
+        <w:t xml:space="preserve">    id INT AUTO_INCREMENT PRIMARY KEY,        -- Unique water intake entry ID</w:t>
+      </w:r>
+    </w:p>
+    <w:p>
+      <w:r>
+        <w:t xml:space="preserve">    user_id INT NOT NULL,                    -- Which user logged the intake</w:t>
+      </w:r>
+    </w:p>
+    <w:p>
+      <w:r>
+        <w:t xml:space="preserve">    date DATE NOT NULL,                      -- Date of water consumption</w:t>
+      </w:r>
+    </w:p>
+    <w:p>
+      <w:r>
+        <w:t xml:space="preserve">    total_ml INT NOT NULL,                   -- Total water consumed in milliliters</w:t>
+      </w:r>
+    </w:p>
+    <w:p>
+      <w:r>
+        <w:lastRenderedPageBreak/>
+        <w:t xml:space="preserve">    created_at TIMESTAMP DEFAULT CURRENT_TIMESTAMP,  -- Entry creation timestamp</w:t>
+      </w:r>
+    </w:p>
+    <w:p>
+      <w:r>
+        <w:t xml:space="preserve">    FOREIGN KEY (user_id) REFERENCES users(id) ON DELETE CASCADE  -- Link to users table</w:t>
+      </w:r>
+    </w:p>
+    <w:p>
+      <w:r>
+        <w:t>);</w:t>
+      </w:r>
+    </w:p>
+    <w:p/>
+    <w:p>
+      <w:r>
+        <w:t>-- ===========================</w:t>
+      </w:r>
+    </w:p>
+    <w:p>
+      <w:r>
+        <w:t>-- FOODS TABLE</w:t>
+      </w:r>
+    </w:p>
+    <w:p>
+      <w:r>
+        <w:t>-- ===========================</w:t>
+      </w:r>
+    </w:p>
+    <w:p>
+      <w:r>
+        <w:t>-- Master list of foods for meal planning and calorie lookup.</w:t>
+      </w:r>
+    </w:p>
+    <w:p>
+      <w:r>
+        <w:t>CREATE TABLE IF NOT EXISTS foods (</w:t>
+      </w:r>
+    </w:p>
+    <w:p>
+      <w:r>
+        <w:t xml:space="preserve">    id INT AUTO_INCREMENT PRIMARY KEY,        -- Unique food item ID</w:t>
+      </w:r>
+    </w:p>
+    <w:p>
+      <w:r>
+        <w:t xml:space="preserve">    name VARCHAR(100) NOT NULL,              -- Common name of the food</w:t>
+      </w:r>
+    </w:p>
+    <w:p>
+      <w:r>
+        <w:t xml:space="preserve">    calories FLOAT NOT NULL,                 -- Calories per 100g</w:t>
+      </w:r>
+    </w:p>
+    <w:p>
+      <w:r>
+        <w:t xml:space="preserve">    protein_per_100g FLOAT NOT NULL,         -- Protein per 100g</w:t>
+      </w:r>
+    </w:p>
+    <w:p>
+      <w:r>
+        <w:t xml:space="preserve">    carbs_per_100g FLOAT NOT NULL,           -- Carbs per 100g</w:t>
+      </w:r>
+    </w:p>
+    <w:p>
+      <w:r>
+        <w:t xml:space="preserve">    fat_per_100g FLOAT NOT NULL              -- Fat per 100g</w:t>
+      </w:r>
+    </w:p>
+    <w:p>
+      <w:r>
+        <w:t>);</w:t>
+      </w:r>
+    </w:p>
+    <w:p/>
+    <w:p>
+      <w:r>
+        <w:t>-- ===========================</w:t>
+      </w:r>
+    </w:p>
+    <w:p>
+      <w:r>
+        <w:t>-- MEAL PLANS TABLE</w:t>
+      </w:r>
+    </w:p>
+    <w:p>
+      <w:r>
+        <w:t>-- ===========================</w:t>
+      </w:r>
+    </w:p>
+    <w:p>
+      <w:r>
+        <w:t>-- Stores metadata for autogenerated meal plans.</w:t>
+      </w:r>
+    </w:p>
+    <w:p>
+      <w:r>
+        <w:t>CREATE TABLE IF NOT EXISTS meal_plans (</w:t>
+      </w:r>
+    </w:p>
+    <w:p>
+      <w:r>
+        <w:t xml:space="preserve">    id INT AUTO_INCREMENT PRIMARY KEY,        -- Unique meal plan ID</w:t>
+      </w:r>
+    </w:p>
+    <w:p>
+      <w:r>
+        <w:t xml:space="preserve">    user_id INT NOT NULL,                    -- Owner of the meal plan</w:t>
+      </w:r>
+    </w:p>
+    <w:p>
+      <w:r>
+        <w:t xml:space="preserve">    meals_per_day INT NOT NULL,              -- Number of meals planned per day</w:t>
+      </w:r>
+    </w:p>
+    <w:p>
+      <w:r>
+        <w:lastRenderedPageBreak/>
+        <w:t xml:space="preserve">    total_calories INT,                      -- Total daily calories in the plan</w:t>
+      </w:r>
+    </w:p>
+    <w:p>
+      <w:r>
+        <w:t xml:space="preserve">    total_protein FLOAT,                     -- Total daily protein</w:t>
+      </w:r>
+    </w:p>
+    <w:p>
+      <w:r>
+        <w:t xml:space="preserve">    total_carbs FLOAT,                       -- Total daily carbs</w:t>
+      </w:r>
+    </w:p>
+    <w:p>
+      <w:r>
+        <w:t xml:space="preserve">    total_fat FLOAT,                         -- Total daily fat</w:t>
+      </w:r>
+    </w:p>
+    <w:p>
+      <w:r>
+        <w:t xml:space="preserve">    goal ENUM('cutting', 'bulking', 'maintenance'),  -- User's fitness goal for the plan</w:t>
+      </w:r>
+    </w:p>
+    <w:p>
+      <w:r>
+        <w:t xml:space="preserve">    date DATE NOT NULL,                      -- Date the plan was generated</w:t>
+      </w:r>
+    </w:p>
+    <w:p>
+      <w:r>
+        <w:t xml:space="preserve">    created_at TIMESTAMP DEFAULT CURRENT_TIMESTAMP,  -- Creation timestamp</w:t>
+      </w:r>
+    </w:p>
+    <w:p>
+      <w:r>
+        <w:t xml:space="preserve">    FOREIGN KEY (user_id) REFERENCES users(id) ON DELETE CASCADE  -- Link to users table</w:t>
+      </w:r>
+    </w:p>
+    <w:p>
+      <w:r>
+        <w:t>);</w:t>
+      </w:r>
+    </w:p>
+    <w:p/>
+    <w:p>
+      <w:r>
+        <w:t>-- ===========================</w:t>
+      </w:r>
+    </w:p>
+    <w:p>
+      <w:r>
+        <w:t>-- MEAL PLAN ITEMS TABLE</w:t>
+      </w:r>
+    </w:p>
+    <w:p>
+      <w:r>
+        <w:t>-- ===========================</w:t>
+      </w:r>
+    </w:p>
+    <w:p>
+      <w:r>
+        <w:t>-- Details which foods and quantities make up each meal in a plan.</w:t>
+      </w:r>
+    </w:p>
+    <w:p>
+      <w:r>
+        <w:t>CREATE TABLE IF NOT EXISTS meal_plan_items (</w:t>
+      </w:r>
+    </w:p>
+    <w:p>
+      <w:r>
+        <w:t xml:space="preserve">    id INT AUTO_INCREMENT PRIMARY KEY,        -- Unique item entry ID</w:t>
+      </w:r>
+    </w:p>
+    <w:p>
+      <w:r>
+        <w:t xml:space="preserve">    meal_plan_id INT NOT NULL,               -- Which meal plan this item belongs to</w:t>
+      </w:r>
+    </w:p>
+    <w:p>
+      <w:r>
+        <w:t xml:space="preserve">    meal_number INT NOT NULL,                -- Sequence number of the meal (e.g., 1 for breakfast)</w:t>
+      </w:r>
+    </w:p>
+    <w:p>
+      <w:r>
+        <w:t xml:space="preserve">    food_id INT NOT NULL,                    -- Which food item is used</w:t>
+      </w:r>
+    </w:p>
+    <w:p>
+      <w:r>
+        <w:t xml:space="preserve">    quantity_grams INT NOT NULL,             -- Quantity of food in grams</w:t>
+      </w:r>
+    </w:p>
+    <w:p>
+      <w:r>
+        <w:t xml:space="preserve">    created_at TIMESTAMP DEFAULT CURRENT_TIMESTAMP,  -- Entry creation timestamp</w:t>
+      </w:r>
+    </w:p>
+    <w:p>
+      <w:r>
+        <w:t xml:space="preserve">    FOREIGN KEY (meal_plan_id) REFERENCES meal_plans(id) ON DELETE CASCADE,  -- Link to meal_plans</w:t>
+      </w:r>
+    </w:p>
+    <w:p>
+      <w:r>
+        <w:t xml:space="preserve">    FOREIGN KEY (food_id) REFERENCES foods(id) ON DELETE CASCADE  -- Link to foods table</w:t>
+      </w:r>
+    </w:p>
+    <w:p>
+      <w:r>
+        <w:t>);</w:t>
+      </w:r>
+    </w:p>
+    <w:p/>
+    <w:p>
+      <w:r>
+        <w:t>-- ===========================</w:t>
+      </w:r>
+    </w:p>
+    <w:p>
+      <w:r>
+        <w:t>-- GYMBOT SESSIONS TABLE</w:t>
+      </w:r>
+    </w:p>
+    <w:p>
+      <w:r>
+        <w:t>-- ===========================</w:t>
+      </w:r>
+    </w:p>
+    <w:p>
+      <w:r>
+        <w:t>-- Tracks individual chat sessions with the GymBot feature.</w:t>
+      </w:r>
+    </w:p>
+    <w:p>
+      <w:r>
+        <w:t>CREATE TABLE IF NOT EXISTS gymbot_sessions (</w:t>
+      </w:r>
+    </w:p>
+    <w:p>
+      <w:r>
+        <w:t xml:space="preserve">    id INT AUTO_INCREMENT PRIMARY KEY,        -- Unique session ID</w:t>
+      </w:r>
+    </w:p>
+    <w:p>
+      <w:r>
+        <w:t xml:space="preserve">    user_id INT NOT NULL,                    -- Which user started the session</w:t>
+      </w:r>
+    </w:p>
+    <w:p>
+      <w:r>
+        <w:t xml:space="preserve">    title VARCHAR(255) DEFAULT 'Untitled Chat',  -- User-assigned session title</w:t>
+      </w:r>
+    </w:p>
+    <w:p>
+      <w:r>
+        <w:t xml:space="preserve">    created_at TIMESTAMP DEFAULT CURRENT_TIMESTAMP,  -- Session start timestamp</w:t>
+      </w:r>
+    </w:p>
+    <w:p>
+      <w:r>
+        <w:t xml:space="preserve">    FOREIGN KEY (user_id) REFERENCES users(id) ON DELETE CASCADE  -- Link to users table</w:t>
+      </w:r>
+    </w:p>
+    <w:p>
+      <w:r>
+        <w:t>);</w:t>
+      </w:r>
+    </w:p>
+    <w:p/>
+    <w:p>
+      <w:r>
+        <w:t>-- ===========================</w:t>
+      </w:r>
+    </w:p>
+    <w:p>
+      <w:r>
+        <w:t>-- GYMBOT MESSAGES TABLE</w:t>
+      </w:r>
+    </w:p>
+    <w:p>
+      <w:r>
+        <w:t>-- ===========================</w:t>
+      </w:r>
+    </w:p>
+    <w:p>
+      <w:r>
+        <w:t>-- Stores each message exchanged between user and GymBot within a session.</w:t>
+      </w:r>
+    </w:p>
+    <w:p>
+      <w:r>
+        <w:t>CREATE TABLE IF NOT EXISTS gymbot_messages (</w:t>
+      </w:r>
+    </w:p>
+    <w:p>
+      <w:r>
+        <w:t xml:space="preserve">    id INT AUTO_INCREMENT PRIMARY KEY,        -- Unique message ID</w:t>
+      </w:r>
+    </w:p>
+    <w:p>
+      <w:r>
+        <w:t xml:space="preserve">    session_id INT NOT NULL,                 -- Which session this message belongs to</w:t>
+      </w:r>
+    </w:p>
+    <w:p>
+      <w:r>
+        <w:t xml:space="preserve">    sender ENUM('user', 'bot') NOT NULL,     -- Who sent the message</w:t>
+      </w:r>
+    </w:p>
+    <w:p>
+      <w:r>
+        <w:t xml:space="preserve">    text TEXT NOT NULL,                      -- Content of the message</w:t>
+      </w:r>
+    </w:p>
+    <w:p>
+      <w:r>
+        <w:t xml:space="preserve">    created_at TIMESTAMP DEFAULT CURRENT_TIMESTAMP,  -- Message timestamp</w:t>
+      </w:r>
+    </w:p>
+    <w:p>
+      <w:r>
+        <w:t xml:space="preserve">    FOREIGN KEY (session_id) REFERENCES gymbot_sessions(id) ON DELETE CASCADE  -- Link to sessions</w:t>
+      </w:r>
+    </w:p>
+    <w:p>
+      <w:r>
+        <w:t>);</w:t>
+      </w:r>
+    </w:p>
     <w:sectPr>
       <w:pgSz w:w="12240" w:h="15840"/>
       <w:pgMar w:top="1440" w:right="1800" w:bottom="1440" w:left="1800" w:header="720" w:footer="720" w:gutter="0"/>
@@ -1933,6 +2105,7 @@
   <w:style w:type="character" w:default="1" w:styleId="DefaultParagraphFont">
     <w:name w:val="Default Paragraph Font"/>
     <w:uiPriority w:val="1"/>
+    <w:semiHidden/>
     <w:unhideWhenUsed/>
   </w:style>
   <w:style w:type="table" w:default="1" w:styleId="TableNormal">

</xml_diff>